<commit_message>
Corrección de error en la inicialización de objetos Movimiento
</commit_message>
<xml_diff>
--- a/Peticiones/1 Cliente Servidor.docx
+++ b/Peticiones/1 Cliente Servidor.docx
@@ -17,10 +17,18 @@
     </w:p>
     <w:p>
       <w:r>
-        <w:t>domingo, 28</w:t>
-      </w:r>
-      <w:r>
-        <w:t xml:space="preserve"> de octubre de 2017</w:t>
+        <w:t>sábado</w:t>
+      </w:r>
+      <w:r>
+        <w:t>, 28</w:t>
+      </w:r>
+      <w:r>
+        <w:t xml:space="preserve"> de</w:t>
+      </w:r>
+      <w:bookmarkStart w:id="0" w:name="_GoBack"/>
+      <w:bookmarkEnd w:id="0"/>
+      <w:r>
+        <w:t xml:space="preserve"> octubre de 2017</w:t>
       </w:r>
     </w:p>
     <w:p/>
@@ -117,12 +125,7 @@
     </w:p>
     <w:p>
       <w:r>
-        <w:t xml:space="preserve">El primero deberá enviar el objeto de tipo </w:t>
-      </w:r>
-      <w:bookmarkStart w:id="0" w:name="_GoBack"/>
-      <w:bookmarkEnd w:id="0"/>
-      <w:r>
-        <w:t xml:space="preserve">Movimiento proporcionado al Cliente del otro jugador. El segundo deberá devolver un arreglo de números enteros, el cual podrá ser solicitado al </w:t>
+        <w:t xml:space="preserve">El primero deberá enviar el objeto de tipo Movimiento proporcionado al Cliente del otro jugador. El segundo deberá devolver un arreglo de números enteros, el cual podrá ser solicitado al </w:t>
       </w:r>
       <w:proofErr w:type="spellStart"/>
       <w:r>
@@ -2391,6 +2394,36 @@
       <w:u w:val="single"/>
     </w:rPr>
   </w:style>
+  <w:style w:type="paragraph" w:styleId="BalloonText">
+    <w:name w:val="Balloon Text"/>
+    <w:basedOn w:val="Normal"/>
+    <w:link w:val="BalloonTextChar"/>
+    <w:uiPriority w:val="99"/>
+    <w:semiHidden/>
+    <w:unhideWhenUsed/>
+    <w:rsid w:val="00F87530"/>
+    <w:pPr>
+      <w:spacing w:after="0" w:line="240" w:lineRule="auto"/>
+    </w:pPr>
+    <w:rPr>
+      <w:rFonts w:ascii="Segoe UI" w:hAnsi="Segoe UI" w:cs="Segoe UI"/>
+      <w:sz w:val="18"/>
+      <w:szCs w:val="18"/>
+    </w:rPr>
+  </w:style>
+  <w:style w:type="character" w:customStyle="1" w:styleId="BalloonTextChar">
+    <w:name w:val="Balloon Text Char"/>
+    <w:basedOn w:val="DefaultParagraphFont"/>
+    <w:link w:val="BalloonText"/>
+    <w:uiPriority w:val="99"/>
+    <w:semiHidden/>
+    <w:rsid w:val="00F87530"/>
+    <w:rPr>
+      <w:rFonts w:ascii="Segoe UI" w:hAnsi="Segoe UI" w:cs="Segoe UI"/>
+      <w:sz w:val="18"/>
+      <w:szCs w:val="18"/>
+    </w:rPr>
+  </w:style>
 </w:styles>
 </file>
 
@@ -2660,7 +2693,7 @@
 </file>
 
 <file path=customXml/itemProps1.xml><?xml version="1.0" encoding="utf-8"?>
-<ds:datastoreItem xmlns:ds="http://schemas.openxmlformats.org/officeDocument/2006/customXml" ds:itemID="{F4E5C503-43B1-4FE8-8521-EEAC766D68AF}">
+<ds:datastoreItem xmlns:ds="http://schemas.openxmlformats.org/officeDocument/2006/customXml" ds:itemID="{5AFB3101-C7D0-41C1-9764-2518D02D6C54}">
   <ds:schemaRefs>
     <ds:schemaRef ds:uri="http://schemas.openxmlformats.org/officeDocument/2006/bibliography"/>
   </ds:schemaRefs>

</xml_diff>